<commit_message>
Update PL-DP-TYYYY000 - Especificación de Requisitos.docx
</commit_message>
<xml_diff>
--- a/PL-DP-TYYYY000 - Especificación de Requisitos.docx
+++ b/PL-DP-TYYYY000 - Especificación de Requisitos.docx
@@ -1,6 +1,6 @@
 
 <file path=word/document.xml><?xml version="1.0" encoding="utf-8"?>
-<w:document xmlns:wpc="http://schemas.microsoft.com/office/word/2010/wordprocessingCanvas" xmlns:cx="http://schemas.microsoft.com/office/drawing/2014/chartex" xmlns:cx1="http://schemas.microsoft.com/office/drawing/2015/9/8/chartex" xmlns:mc="http://schemas.openxmlformats.org/markup-compatibility/2006" xmlns:o="urn:schemas-microsoft-com:office:office" xmlns:r="http://schemas.openxmlformats.org/officeDocument/2006/relationships" xmlns:m="http://schemas.openxmlformats.org/officeDocument/2006/math" xmlns:v="urn:schemas-microsoft-com:vml" xmlns:wp14="http://schemas.microsoft.com/office/word/2010/wordprocessingDrawing" xmlns:wp="http://schemas.openxmlformats.org/drawingml/2006/wordprocessingDrawing" xmlns:w10="urn:schemas-microsoft-com:office:word" xmlns:w="http://schemas.openxmlformats.org/wordprocessingml/2006/main" xmlns:w14="http://schemas.microsoft.com/office/word/2010/wordml" xmlns:w15="http://schemas.microsoft.com/office/word/2012/wordml" xmlns:w16se="http://schemas.microsoft.com/office/word/2015/wordml/symex" xmlns:wpg="http://schemas.microsoft.com/office/word/2010/wordprocessingGroup" xmlns:wpi="http://schemas.microsoft.com/office/word/2010/wordprocessingInk" xmlns:wne="http://schemas.microsoft.com/office/word/2006/wordml" xmlns:wps="http://schemas.microsoft.com/office/word/2010/wordprocessingShape" mc:Ignorable="w14 w15 w16se wp14">
+<w:document xmlns:wpc="http://schemas.microsoft.com/office/word/2010/wordprocessingCanvas" xmlns:cx="http://schemas.microsoft.com/office/drawing/2014/chartex" xmlns:mc="http://schemas.openxmlformats.org/markup-compatibility/2006" xmlns:o="urn:schemas-microsoft-com:office:office" xmlns:r="http://schemas.openxmlformats.org/officeDocument/2006/relationships" xmlns:m="http://schemas.openxmlformats.org/officeDocument/2006/math" xmlns:v="urn:schemas-microsoft-com:vml" xmlns:wp14="http://schemas.microsoft.com/office/word/2010/wordprocessingDrawing" xmlns:wp="http://schemas.openxmlformats.org/drawingml/2006/wordprocessingDrawing" xmlns:w10="urn:schemas-microsoft-com:office:word" xmlns:w="http://schemas.openxmlformats.org/wordprocessingml/2006/main" xmlns:w14="http://schemas.microsoft.com/office/word/2010/wordml" xmlns:w15="http://schemas.microsoft.com/office/word/2012/wordml" xmlns:w16se="http://schemas.microsoft.com/office/word/2015/wordml/symex" xmlns:wpg="http://schemas.microsoft.com/office/word/2010/wordprocessingGroup" xmlns:wpi="http://schemas.microsoft.com/office/word/2010/wordprocessingInk" xmlns:wne="http://schemas.microsoft.com/office/word/2006/wordml" xmlns:wps="http://schemas.microsoft.com/office/word/2010/wordprocessingShape" mc:Ignorable="w14 w15 w16se wp14">
   <w:body>
     <w:p/>
     <w:p/>
@@ -698,8 +698,6 @@
                 <w:szCs w:val="96"/>
               </w:rPr>
             </w:pPr>
-            <w:bookmarkStart w:id="0" w:name="_GoBack"/>
-            <w:bookmarkEnd w:id="0"/>
           </w:p>
         </w:tc>
         <w:tc>
@@ -2615,12 +2613,12 @@
         </w:pBdr>
         <w:ind w:left="426" w:hanging="426"/>
       </w:pPr>
-      <w:bookmarkStart w:id="1" w:name="_Toc485051898"/>
+      <w:bookmarkStart w:id="0" w:name="_Toc485051898"/>
       <w:r>
         <w:lastRenderedPageBreak/>
         <w:t>Resumen</w:t>
       </w:r>
-      <w:bookmarkEnd w:id="1"/>
+      <w:bookmarkEnd w:id="0"/>
     </w:p>
     <w:p/>
     <w:p>
@@ -2670,11 +2668,11 @@
         <w:ind w:left="426" w:hanging="426"/>
         <w:jc w:val="both"/>
       </w:pPr>
-      <w:bookmarkStart w:id="2" w:name="_Toc485051899"/>
+      <w:bookmarkStart w:id="1" w:name="_Toc485051899"/>
       <w:r>
         <w:t>Objetivo</w:t>
       </w:r>
-      <w:bookmarkEnd w:id="2"/>
+      <w:bookmarkEnd w:id="1"/>
     </w:p>
     <w:p>
       <w:pPr>
@@ -2803,11 +2801,11 @@
         <w:spacing w:before="0"/>
         <w:ind w:left="426" w:hanging="426"/>
       </w:pPr>
-      <w:bookmarkStart w:id="3" w:name="_Toc485051900"/>
+      <w:bookmarkStart w:id="2" w:name="_Toc485051900"/>
       <w:r>
         <w:t>Supuestos</w:t>
       </w:r>
-      <w:bookmarkEnd w:id="3"/>
+      <w:bookmarkEnd w:id="2"/>
     </w:p>
     <w:p/>
     <w:p>
@@ -2855,11 +2853,11 @@
         <w:spacing w:before="0"/>
         <w:ind w:left="426" w:hanging="426"/>
       </w:pPr>
-      <w:bookmarkStart w:id="4" w:name="_Toc485051901"/>
+      <w:bookmarkStart w:id="3" w:name="_Toc485051901"/>
       <w:r>
         <w:t>A Quienes Va Dirigido</w:t>
       </w:r>
-      <w:bookmarkEnd w:id="4"/>
+      <w:bookmarkEnd w:id="3"/>
     </w:p>
     <w:p/>
     <w:p>
@@ -2909,7 +2907,25 @@
           <w:color w:val="000000" w:themeColor="text1"/>
           <w:lang w:val="es-CL"/>
         </w:rPr>
-        <w:t>, como también al equipo de desarrollo de Tutelkan.</w:t>
+        <w:t xml:space="preserve">, como también al equipo de desarrollo de </w:t>
+      </w:r>
+      <w:proofErr w:type="spellStart"/>
+      <w:r>
+        <w:rPr>
+          <w:rFonts w:cs="Calibri"/>
+          <w:color w:val="000000" w:themeColor="text1"/>
+          <w:lang w:val="es-CL"/>
+        </w:rPr>
+        <w:t>Tutelkan</w:t>
+      </w:r>
+      <w:proofErr w:type="spellEnd"/>
+      <w:r>
+        <w:rPr>
+          <w:rFonts w:cs="Calibri"/>
+          <w:color w:val="000000" w:themeColor="text1"/>
+          <w:lang w:val="es-CL"/>
+        </w:rPr>
+        <w:t>.</w:t>
       </w:r>
     </w:p>
     <w:p>
@@ -2935,14 +2951,14 @@
           <w:lang w:val="es-CL"/>
         </w:rPr>
       </w:pPr>
-      <w:bookmarkStart w:id="5" w:name="_Toc485051902"/>
+      <w:bookmarkStart w:id="4" w:name="_Toc485051902"/>
       <w:r>
         <w:rPr>
           <w:lang w:val="es-CL"/>
         </w:rPr>
         <w:t>Convenciones del Documento</w:t>
       </w:r>
-      <w:bookmarkEnd w:id="5"/>
+      <w:bookmarkEnd w:id="4"/>
     </w:p>
     <w:p>
       <w:pPr>
@@ -3791,12 +3807,12 @@
         </w:pBdr>
         <w:spacing w:before="0"/>
       </w:pPr>
-      <w:bookmarkStart w:id="6" w:name="_Toc485051903"/>
+      <w:bookmarkStart w:id="5" w:name="_Toc485051903"/>
       <w:r>
         <w:lastRenderedPageBreak/>
         <w:t>Especificación Funcional Principal de la Aplicación</w:t>
       </w:r>
-      <w:bookmarkEnd w:id="6"/>
+      <w:bookmarkEnd w:id="5"/>
     </w:p>
     <w:p>
       <w:r>
@@ -3807,11 +3823,9 @@
       <w:pPr>
         <w:pStyle w:val="Ttulo2"/>
       </w:pPr>
-      <w:bookmarkStart w:id="7" w:name="_Toc485051904"/>
-      <w:r>
-        <w:t>Nombre Módulo Principal</w:t>
-      </w:r>
-      <w:bookmarkEnd w:id="7"/>
+      <w:r>
+        <w:t xml:space="preserve">Inicio de sesión </w:t>
+      </w:r>
     </w:p>
     <w:p>
       <w:pPr>
@@ -3820,10 +3834,7 @@
         <w:jc w:val="both"/>
       </w:pPr>
       <w:r>
-        <w:t>Describir el módulo en forma general</w:t>
-      </w:r>
-      <w:r>
-        <w:t xml:space="preserve"> indicando para que servirá.</w:t>
+        <w:t xml:space="preserve">Este módulo tiene como función principal validar el ingreso de usuarios en el sistema, también permitirá recuperar la contraseña si, se llegará a olvidar y permitirá el registro de usuarios nuevos. </w:t>
       </w:r>
     </w:p>
     <w:p>
@@ -3847,52 +3858,51 @@
         <w:spacing w:after="0"/>
       </w:pPr>
       <w:r>
-        <w:t xml:space="preserve">Ilustración </w:t>
-      </w:r>
-      <w:r>
         <w:rPr>
           <w:noProof/>
-        </w:rPr>
-        <w:fldChar w:fldCharType="begin"/>
-      </w:r>
-      <w:r>
-        <w:rPr>
-          <w:noProof/>
-        </w:rPr>
-        <w:instrText xml:space="preserve"> SEQ Ilustración \*</w:instrText>
-      </w:r>
-      <w:r>
-        <w:rPr>
-          <w:noProof/>
-        </w:rPr>
-        <w:instrText xml:space="preserve"> ARABIC </w:instrText>
-      </w:r>
-      <w:r>
-        <w:rPr>
-          <w:noProof/>
-        </w:rPr>
-        <w:fldChar w:fldCharType="separate"/>
-      </w:r>
-      <w:r>
-        <w:rPr>
-          <w:noProof/>
-        </w:rPr>
-        <w:t>1</w:t>
-      </w:r>
-      <w:r>
-        <w:rPr>
-          <w:noProof/>
-        </w:rPr>
-        <w:fldChar w:fldCharType="end"/>
-      </w:r>
-      <w:r>
-        <w:t xml:space="preserve"> "</w:t>
-      </w:r>
-      <w:r>
-        <w:t xml:space="preserve">Imagen </w:t>
-      </w:r>
-      <w:r>
-        <w:t>del Módulo"</w:t>
+          <w:lang w:val="es-CL" w:eastAsia="es-CL"/>
+        </w:rPr>
+        <w:drawing>
+          <wp:inline distT="0" distB="0" distL="0" distR="0">
+            <wp:extent cx="5400040" cy="3196590"/>
+            <wp:effectExtent l="0" t="0" r="0" b="3810"/>
+            <wp:docPr id="2" name="Imagen 2"/>
+            <wp:cNvGraphicFramePr>
+              <a:graphicFrameLocks xmlns:a="http://schemas.openxmlformats.org/drawingml/2006/main" noChangeAspect="1"/>
+            </wp:cNvGraphicFramePr>
+            <a:graphic xmlns:a="http://schemas.openxmlformats.org/drawingml/2006/main">
+              <a:graphicData uri="http://schemas.openxmlformats.org/drawingml/2006/picture">
+                <pic:pic xmlns:pic="http://schemas.openxmlformats.org/drawingml/2006/picture">
+                  <pic:nvPicPr>
+                    <pic:cNvPr id="2" name="Sin título.jpg"/>
+                    <pic:cNvPicPr/>
+                  </pic:nvPicPr>
+                  <pic:blipFill>
+                    <a:blip r:embed="rId17">
+                      <a:extLst>
+                        <a:ext uri="{28A0092B-C50C-407E-A947-70E740481C1C}">
+                          <a14:useLocalDpi xmlns:a14="http://schemas.microsoft.com/office/drawing/2010/main" val="0"/>
+                        </a:ext>
+                      </a:extLst>
+                    </a:blip>
+                    <a:stretch>
+                      <a:fillRect/>
+                    </a:stretch>
+                  </pic:blipFill>
+                  <pic:spPr>
+                    <a:xfrm>
+                      <a:off x="0" y="0"/>
+                      <a:ext cx="5400040" cy="3196590"/>
+                    </a:xfrm>
+                    <a:prstGeom prst="rect">
+                      <a:avLst/>
+                    </a:prstGeom>
+                  </pic:spPr>
+                </pic:pic>
+              </a:graphicData>
+            </a:graphic>
+          </wp:inline>
+        </w:drawing>
       </w:r>
     </w:p>
     <w:p>
@@ -3947,7 +3957,7 @@
             <wp:cNvGraphicFramePr/>
             <a:graphic xmlns:a="http://schemas.openxmlformats.org/drawingml/2006/main">
               <a:graphicData uri="http://schemas.openxmlformats.org/drawingml/2006/diagram">
-                <dgm:relIds xmlns:dgm="http://schemas.openxmlformats.org/drawingml/2006/diagram" xmlns:r="http://schemas.openxmlformats.org/officeDocument/2006/relationships" r:dm="rId17" r:lo="rId18" r:qs="rId19" r:cs="rId20"/>
+                <dgm:relIds xmlns:dgm="http://schemas.openxmlformats.org/drawingml/2006/diagram" xmlns:r="http://schemas.openxmlformats.org/officeDocument/2006/relationships" r:dm="rId18" r:lo="rId19" r:qs="rId20" r:cs="rId21"/>
               </a:graphicData>
             </a:graphic>
           </wp:inline>
@@ -4013,7 +4023,7 @@
         <w:rPr>
           <w:b/>
         </w:rPr>
-        <w:t xml:space="preserve">Sección 1 </w:t>
+        <w:t xml:space="preserve">Ingreso al Sistema </w:t>
       </w:r>
     </w:p>
     <w:p>
@@ -4023,13 +4033,10 @@
         <w:jc w:val="both"/>
       </w:pPr>
       <w:r>
-        <w:t xml:space="preserve">Descripción de la </w:t>
-      </w:r>
-      <w:r>
-        <w:t>sección 1 de la funcionalidad principal</w:t>
-      </w:r>
-      <w:r>
-        <w:t>.</w:t>
+        <w:t xml:space="preserve">En este módulo, el usuario ingresara sus credenciales para ingresar a su respectiva cuenta, en donde contara con las diferentes funcionalidades, </w:t>
+      </w:r>
+      <w:r>
+        <w:t>que conlleva su rol en el sistema.</w:t>
       </w:r>
     </w:p>
     <w:p>
@@ -4038,6 +4045,9 @@
         <w:ind w:left="0"/>
         <w:jc w:val="both"/>
       </w:pPr>
+      <w:r>
+        <w:t>Por otra parte, el usuario antes registrado podrá recuperar su contraseña, en caso de olvidarse de está.</w:t>
+      </w:r>
     </w:p>
     <w:p>
       <w:pPr>
@@ -4065,6 +4075,7 @@
         <w:jc w:val="both"/>
       </w:pPr>
       <w:r>
+        <w:lastRenderedPageBreak/>
         <w:t>Describir los campos que se ocuparán en esta sección y su procedencia.</w:t>
       </w:r>
     </w:p>
@@ -4078,7 +4089,10 @@
         <w:jc w:val="both"/>
       </w:pPr>
       <w:r>
-        <w:t>Campo 1: Describir el campo y de donde se obtiene.</w:t>
+        <w:t>Rut: Se obtiene desde la tabla usuario, previamente cargadas en el sistema</w:t>
+      </w:r>
+      <w:r>
+        <w:t>, es de tipo string con un largo máximo de 19 caracteres.</w:t>
       </w:r>
     </w:p>
     <w:p>
@@ -4091,7 +4105,13 @@
         <w:jc w:val="both"/>
       </w:pPr>
       <w:r>
-        <w:t>Campo 2: Describir el campo y de donde se obtiene.</w:t>
+        <w:t>Contraseña: Se obtiene desde la tabla usuario, es un dato previamente cargado en el sistema</w:t>
+      </w:r>
+      <w:r>
+        <w:t>, es de tipo string con un largo máximo de 15 caracteres</w:t>
+      </w:r>
+      <w:r>
+        <w:t>.</w:t>
       </w:r>
     </w:p>
     <w:p>
@@ -4130,25 +4150,23 @@
         <w:jc w:val="both"/>
       </w:pPr>
       <w:r>
-        <w:t>Descri</w:t>
-      </w:r>
-      <w:r>
-        <w:t>bir la</w:t>
-      </w:r>
-      <w:r>
-        <w:t xml:space="preserve">s </w:t>
-      </w:r>
-      <w:r>
-        <w:t>validaciones necesarias</w:t>
-      </w:r>
-      <w:r>
-        <w:t xml:space="preserve"> que se ocuparán en esta sección</w:t>
-      </w:r>
-      <w:r>
-        <w:t xml:space="preserve"> por cada uno de </w:t>
-      </w:r>
-      <w:r>
-        <w:t>los campos o de manera general.</w:t>
+        <w:t>El Rut, debe ir separado por puntos y guion, el cual se validará el formato, también se validará que esté registrado con anterioridad en la base de datos.</w:t>
+      </w:r>
+    </w:p>
+    <w:p>
+      <w:pPr>
+        <w:pStyle w:val="Prrafodelista"/>
+        <w:ind w:left="567"/>
+        <w:jc w:val="both"/>
+      </w:pPr>
+      <w:r>
+        <w:t>Por otra parte, la contraseña, deberá tener como mínimo 8 caracteres</w:t>
+      </w:r>
+      <w:r>
+        <w:t xml:space="preserve"> y como máximo 15, </w:t>
+      </w:r>
+      <w:r>
+        <w:t>deberá ser alfanumérica y contar con algún carácter especial, de igual, manera se validará que esta credencial este previamente ingresada en el sistema.</w:t>
       </w:r>
     </w:p>
     <w:p>
@@ -4187,19 +4205,13 @@
         <w:t>Indicar si la sección tiene referencias a otro documento (casos de uso, diagrama de flujo, entre otros).</w:t>
       </w:r>
     </w:p>
-    <w:p>
-      <w:pPr>
-        <w:pStyle w:val="Prrafodelista"/>
-        <w:ind w:left="567"/>
-        <w:jc w:val="both"/>
-      </w:pPr>
-    </w:p>
+    <w:p/>
     <w:p>
       <w:pPr>
         <w:pStyle w:val="Prrafodelista"/>
         <w:numPr>
           <w:ilvl w:val="1"/>
-          <w:numId w:val="4"/>
+          <w:numId w:val="6"/>
         </w:numPr>
         <w:jc w:val="both"/>
         <w:rPr>
@@ -4210,23 +4222,17 @@
         <w:rPr>
           <w:b/>
         </w:rPr>
-        <w:t xml:space="preserve">Sección 1 </w:t>
-      </w:r>
-    </w:p>
-    <w:p>
-      <w:pPr>
-        <w:pStyle w:val="Prrafodelista"/>
-        <w:ind w:left="0"/>
-        <w:jc w:val="both"/>
-      </w:pPr>
-      <w:r>
-        <w:t xml:space="preserve">Descripción de la </w:t>
-      </w:r>
-      <w:r>
-        <w:t>sección 1 de la funcionalidad principal</w:t>
-      </w:r>
-      <w:r>
-        <w:t>.</w:t>
+        <w:t xml:space="preserve">Registro de usuarios </w:t>
+      </w:r>
+    </w:p>
+    <w:p>
+      <w:pPr>
+        <w:pStyle w:val="Prrafodelista"/>
+        <w:ind w:left="0" w:firstLine="624"/>
+        <w:jc w:val="both"/>
+      </w:pPr>
+      <w:r>
+        <w:t>En esta sección del módulo de ingresar al sistema se permitirá registrar un nuevo usuario, agregando los siguientes campos, nombre, Rut, correo electrónico, contraseña.</w:t>
       </w:r>
     </w:p>
     <w:p>
@@ -4241,7 +4247,7 @@
         <w:pStyle w:val="Prrafodelista"/>
         <w:numPr>
           <w:ilvl w:val="2"/>
-          <w:numId w:val="4"/>
+          <w:numId w:val="6"/>
         </w:numPr>
         <w:jc w:val="both"/>
         <w:rPr>
@@ -4270,12 +4276,12 @@
         <w:pStyle w:val="Prrafodelista"/>
         <w:numPr>
           <w:ilvl w:val="3"/>
-          <w:numId w:val="4"/>
+          <w:numId w:val="6"/>
         </w:numPr>
         <w:jc w:val="both"/>
       </w:pPr>
       <w:r>
-        <w:t>Campo 1: Describir el campo y de donde se obtiene.</w:t>
+        <w:t xml:space="preserve">Nombre: Este campo es de tipo string, con un máximo de 25 caracteres, viene de la tabla usuarios. </w:t>
       </w:r>
     </w:p>
     <w:p>
@@ -4283,12 +4289,44 @@
         <w:pStyle w:val="Prrafodelista"/>
         <w:numPr>
           <w:ilvl w:val="3"/>
-          <w:numId w:val="4"/>
+          <w:numId w:val="6"/>
         </w:numPr>
         <w:jc w:val="both"/>
       </w:pPr>
       <w:r>
-        <w:t>Campo 2: Describir el campo y de donde se obtiene.</w:t>
+        <w:t xml:space="preserve">Rut: Este campo es de tipo string con un máximo de </w:t>
+      </w:r>
+      <w:r>
+        <w:t>15 caracteres, viene desde la tabla usuarios</w:t>
+      </w:r>
+      <w:r>
+        <w:t>.</w:t>
+      </w:r>
+    </w:p>
+    <w:p>
+      <w:pPr>
+        <w:pStyle w:val="Prrafodelista"/>
+        <w:numPr>
+          <w:ilvl w:val="3"/>
+          <w:numId w:val="6"/>
+        </w:numPr>
+        <w:jc w:val="both"/>
+      </w:pPr>
+      <w:r>
+        <w:t>Correo electrónico: Este campo es de tipo string con un máximo de 30 caracteres, viene desde la tabla usuarios.</w:t>
+      </w:r>
+    </w:p>
+    <w:p>
+      <w:pPr>
+        <w:pStyle w:val="Prrafodelista"/>
+        <w:numPr>
+          <w:ilvl w:val="3"/>
+          <w:numId w:val="6"/>
+        </w:numPr>
+        <w:jc w:val="both"/>
+      </w:pPr>
+      <w:r>
+        <w:t>Contraseña: Este campo es de tipo string con un máximo de 15 caracteres y proviene desde la tabla usuarios.</w:t>
       </w:r>
     </w:p>
     <w:p>
@@ -4306,7 +4344,7 @@
         <w:pStyle w:val="Prrafodelista"/>
         <w:numPr>
           <w:ilvl w:val="2"/>
-          <w:numId w:val="4"/>
+          <w:numId w:val="6"/>
         </w:numPr>
         <w:jc w:val="both"/>
         <w:rPr>
@@ -4327,25 +4365,10 @@
         <w:jc w:val="both"/>
       </w:pPr>
       <w:r>
-        <w:t>Descri</w:t>
-      </w:r>
-      <w:r>
-        <w:t>bir la</w:t>
-      </w:r>
-      <w:r>
-        <w:t xml:space="preserve">s </w:t>
-      </w:r>
-      <w:r>
-        <w:t>validaciones necesarias</w:t>
-      </w:r>
-      <w:r>
-        <w:t xml:space="preserve"> que se ocuparán en esta sección</w:t>
-      </w:r>
-      <w:r>
-        <w:t xml:space="preserve"> por cada uno de </w:t>
-      </w:r>
-      <w:r>
-        <w:t>los campos o de manera general.</w:t>
+        <w:t>El nombre deberá tener como mínimo 4 caracteres y como máximo 25</w:t>
+      </w:r>
+      <w:r>
+        <w:t>.</w:t>
       </w:r>
     </w:p>
     <w:p>
@@ -4354,13 +4377,94 @@
         <w:ind w:left="567"/>
         <w:jc w:val="both"/>
       </w:pPr>
+      <w:r>
+        <w:t>El Rut, debe ir separado por puntos y guion, el cual se validará el formato.</w:t>
+      </w:r>
+    </w:p>
+    <w:p>
+      <w:pPr>
+        <w:pStyle w:val="Prrafodelista"/>
+        <w:ind w:left="567"/>
+        <w:jc w:val="both"/>
+      </w:pPr>
+      <w:r>
+        <w:t>El correo Electrónico</w:t>
+      </w:r>
+      <w:r>
+        <w:t xml:space="preserve">, tendrá una validación de </w:t>
+      </w:r>
+      <w:r>
+        <w:t>formato</w:t>
+      </w:r>
+      <w:r>
+        <w:t>,</w:t>
+      </w:r>
+      <w:r>
+        <w:t xml:space="preserve"> para lo cual tendrá que venir con el siguiente formato </w:t>
+      </w:r>
+      <w:hyperlink r:id="rId23" w:history="1">
+        <w:r>
+          <w:rPr>
+            <w:rStyle w:val="Hipervnculo"/>
+            <w:b/>
+            <w:color w:val="056AD0" w:themeColor="hyperlink" w:themeTint="F2"/>
+          </w:rPr>
+          <w:t>micorreo@dominio.com</w:t>
+        </w:r>
+      </w:hyperlink>
+      <w:r>
+        <w:rPr>
+          <w:b/>
+          <w:color w:val="000000" w:themeColor="text1"/>
+        </w:rPr>
+        <w:t>,</w:t>
+      </w:r>
+      <w:r>
+        <w:rPr>
+          <w:color w:val="000000" w:themeColor="text1"/>
+        </w:rPr>
+        <w:t xml:space="preserve"> </w:t>
+      </w:r>
+      <w:bookmarkStart w:id="6" w:name="_GoBack"/>
+      <w:bookmarkEnd w:id="6"/>
+      <w:r>
+        <w:t>d</w:t>
+      </w:r>
+      <w:r>
+        <w:t>eberá tener como máximo 30 caracteres.</w:t>
+      </w:r>
+      <w:r>
+        <w:rPr>
+          <w:b/>
+        </w:rPr>
+        <w:t xml:space="preserve"> </w:t>
+      </w:r>
+    </w:p>
+    <w:p>
+      <w:pPr>
+        <w:pStyle w:val="Prrafodelista"/>
+        <w:ind w:left="567"/>
+        <w:jc w:val="both"/>
+      </w:pPr>
+      <w:r>
+        <w:t xml:space="preserve">La contraseña </w:t>
+      </w:r>
+      <w:r>
+        <w:t xml:space="preserve">se validará con dos entradas de texto, donde las cuales deben coincidir, por otra parte, debe tener un mínimo de  </w:t>
+      </w:r>
+      <w:r>
+        <w:t xml:space="preserve"> 8 caracteres y como máximo 15, deberá ser alfanumérica y contar con alg</w:t>
+      </w:r>
+      <w:r>
+        <w:t>ún carácter especial.</w:t>
+      </w:r>
     </w:p>
     <w:p>
       <w:pPr>
         <w:pStyle w:val="Prrafodelista"/>
         <w:numPr>
           <w:ilvl w:val="2"/>
-          <w:numId w:val="4"/>
+          <w:numId w:val="6"/>
         </w:numPr>
         <w:jc w:val="both"/>
         <w:rPr>
@@ -4371,7 +4475,7 @@
         <w:rPr>
           <w:b/>
         </w:rPr>
-        <w:t>Referencias</w:t>
+        <w:t>Referencia</w:t>
       </w:r>
     </w:p>
     <w:p>
@@ -4382,42 +4486,6 @@
       </w:pPr>
       <w:r>
         <w:t>Indicar si la sección tiene referencias a otro documento (casos de uso, diagrama de flujo, entre otros).</w:t>
-      </w:r>
-    </w:p>
-    <w:p/>
-    <w:p>
-      <w:pPr>
-        <w:pStyle w:val="Prrafodelista"/>
-        <w:numPr>
-          <w:ilvl w:val="1"/>
-          <w:numId w:val="4"/>
-        </w:numPr>
-        <w:jc w:val="both"/>
-        <w:rPr>
-          <w:b/>
-        </w:rPr>
-      </w:pPr>
-      <w:r>
-        <w:rPr>
-          <w:b/>
-        </w:rPr>
-        <w:t>Supuestos</w:t>
-      </w:r>
-    </w:p>
-    <w:p>
-      <w:pPr>
-        <w:pStyle w:val="Prrafodelista"/>
-        <w:ind w:left="0"/>
-        <w:jc w:val="both"/>
-      </w:pPr>
-      <w:r>
-        <w:t xml:space="preserve">Descripción de </w:t>
-      </w:r>
-      <w:r>
-        <w:t>los supuestos que tendrá este módulo</w:t>
-      </w:r>
-      <w:r>
-        <w:t>.</w:t>
       </w:r>
     </w:p>
     <w:p>
@@ -4438,12 +4506,12 @@
         </w:pBdr>
         <w:spacing w:before="0"/>
       </w:pPr>
-      <w:bookmarkStart w:id="8" w:name="_Toc485051905"/>
+      <w:bookmarkStart w:id="7" w:name="_Toc485051905"/>
       <w:r>
         <w:lastRenderedPageBreak/>
         <w:t>Especificación Funcional de Gestores</w:t>
       </w:r>
-      <w:bookmarkEnd w:id="8"/>
+      <w:bookmarkEnd w:id="7"/>
     </w:p>
     <w:p>
       <w:pPr>
@@ -4582,14 +4650,14 @@
       <w:pPr>
         <w:pStyle w:val="Ttulo2"/>
       </w:pPr>
-      <w:bookmarkStart w:id="9" w:name="_Toc485051906"/>
+      <w:bookmarkStart w:id="8" w:name="_Toc485051906"/>
       <w:r>
         <w:t xml:space="preserve">Nombre </w:t>
       </w:r>
       <w:r>
         <w:t>Gestor</w:t>
       </w:r>
-      <w:bookmarkEnd w:id="9"/>
+      <w:bookmarkEnd w:id="8"/>
     </w:p>
     <w:p>
       <w:pPr>
@@ -4712,7 +4780,7 @@
             <wp:cNvGraphicFramePr/>
             <a:graphic xmlns:a="http://schemas.openxmlformats.org/drawingml/2006/main">
               <a:graphicData uri="http://schemas.openxmlformats.org/drawingml/2006/diagram">
-                <dgm:relIds xmlns:dgm="http://schemas.openxmlformats.org/drawingml/2006/diagram" xmlns:r="http://schemas.openxmlformats.org/officeDocument/2006/relationships" r:dm="rId22" r:lo="rId23" r:qs="rId24" r:cs="rId25"/>
+                <dgm:relIds xmlns:dgm="http://schemas.openxmlformats.org/drawingml/2006/diagram" xmlns:r="http://schemas.openxmlformats.org/officeDocument/2006/relationships" r:dm="rId24" r:lo="rId25" r:qs="rId26" r:cs="rId27"/>
               </a:graphicData>
             </a:graphic>
           </wp:inline>
@@ -5694,12 +5762,12 @@
         </w:pBdr>
         <w:spacing w:before="0"/>
       </w:pPr>
-      <w:bookmarkStart w:id="10" w:name="_Toc485051907"/>
+      <w:bookmarkStart w:id="9" w:name="_Toc485051907"/>
       <w:r>
         <w:lastRenderedPageBreak/>
         <w:t>Especificación Funcional de Mantenedores</w:t>
       </w:r>
-      <w:bookmarkEnd w:id="10"/>
+      <w:bookmarkEnd w:id="9"/>
     </w:p>
     <w:p>
       <w:pPr>
@@ -5850,11 +5918,11 @@
       <w:pPr>
         <w:pStyle w:val="Ttulo2"/>
       </w:pPr>
-      <w:bookmarkStart w:id="11" w:name="_Toc485051908"/>
+      <w:bookmarkStart w:id="10" w:name="_Toc485051908"/>
       <w:r>
         <w:t>Nombre Mantenedor</w:t>
       </w:r>
-      <w:bookmarkEnd w:id="11"/>
+      <w:bookmarkEnd w:id="10"/>
     </w:p>
     <w:p>
       <w:pPr>
@@ -6790,12 +6858,12 @@
         </w:pBdr>
         <w:spacing w:before="0"/>
       </w:pPr>
-      <w:bookmarkStart w:id="12" w:name="_Toc485051909"/>
+      <w:bookmarkStart w:id="11" w:name="_Toc485051909"/>
       <w:r>
         <w:lastRenderedPageBreak/>
         <w:t>Especificación Funcional de Informes</w:t>
       </w:r>
-      <w:bookmarkEnd w:id="12"/>
+      <w:bookmarkEnd w:id="11"/>
     </w:p>
     <w:p>
       <w:pPr>
@@ -6874,11 +6942,11 @@
       <w:pPr>
         <w:pStyle w:val="Ttulo2"/>
       </w:pPr>
-      <w:bookmarkStart w:id="13" w:name="_Toc485051910"/>
+      <w:bookmarkStart w:id="12" w:name="_Toc485051910"/>
       <w:r>
         <w:t>Nombre Reporte</w:t>
       </w:r>
-      <w:bookmarkEnd w:id="13"/>
+      <w:bookmarkEnd w:id="12"/>
     </w:p>
     <w:p>
       <w:pPr>
@@ -7568,12 +7636,12 @@
         </w:pBdr>
         <w:spacing w:before="0"/>
       </w:pPr>
-      <w:bookmarkStart w:id="14" w:name="_Toc485051911"/>
+      <w:bookmarkStart w:id="13" w:name="_Toc485051911"/>
       <w:r>
         <w:lastRenderedPageBreak/>
         <w:t>Anexos</w:t>
       </w:r>
-      <w:bookmarkEnd w:id="14"/>
+      <w:bookmarkEnd w:id="13"/>
     </w:p>
     <w:p>
       <w:pPr>
@@ -7622,7 +7690,7 @@
 </file>
 
 <file path=word/endnotes.xml><?xml version="1.0" encoding="utf-8"?>
-<w:endnotes xmlns:wpc="http://schemas.microsoft.com/office/word/2010/wordprocessingCanvas" xmlns:cx="http://schemas.microsoft.com/office/drawing/2014/chartex" xmlns:cx1="http://schemas.microsoft.com/office/drawing/2015/9/8/chartex" xmlns:mc="http://schemas.openxmlformats.org/markup-compatibility/2006" xmlns:o="urn:schemas-microsoft-com:office:office" xmlns:r="http://schemas.openxmlformats.org/officeDocument/2006/relationships" xmlns:m="http://schemas.openxmlformats.org/officeDocument/2006/math" xmlns:v="urn:schemas-microsoft-com:vml" xmlns:wp14="http://schemas.microsoft.com/office/word/2010/wordprocessingDrawing" xmlns:wp="http://schemas.openxmlformats.org/drawingml/2006/wordprocessingDrawing" xmlns:w10="urn:schemas-microsoft-com:office:word" xmlns:w="http://schemas.openxmlformats.org/wordprocessingml/2006/main" xmlns:w14="http://schemas.microsoft.com/office/word/2010/wordml" xmlns:w15="http://schemas.microsoft.com/office/word/2012/wordml" xmlns:w16se="http://schemas.microsoft.com/office/word/2015/wordml/symex" xmlns:wpg="http://schemas.microsoft.com/office/word/2010/wordprocessingGroup" xmlns:wpi="http://schemas.microsoft.com/office/word/2010/wordprocessingInk" xmlns:wne="http://schemas.microsoft.com/office/word/2006/wordml" xmlns:wps="http://schemas.microsoft.com/office/word/2010/wordprocessingShape" mc:Ignorable="w14 w15 w16se wp14">
+<w:endnotes xmlns:wpc="http://schemas.microsoft.com/office/word/2010/wordprocessingCanvas" xmlns:cx="http://schemas.microsoft.com/office/drawing/2014/chartex" xmlns:mc="http://schemas.openxmlformats.org/markup-compatibility/2006" xmlns:o="urn:schemas-microsoft-com:office:office" xmlns:r="http://schemas.openxmlformats.org/officeDocument/2006/relationships" xmlns:m="http://schemas.openxmlformats.org/officeDocument/2006/math" xmlns:v="urn:schemas-microsoft-com:vml" xmlns:wp14="http://schemas.microsoft.com/office/word/2010/wordprocessingDrawing" xmlns:wp="http://schemas.openxmlformats.org/drawingml/2006/wordprocessingDrawing" xmlns:w10="urn:schemas-microsoft-com:office:word" xmlns:w="http://schemas.openxmlformats.org/wordprocessingml/2006/main" xmlns:w14="http://schemas.microsoft.com/office/word/2010/wordml" xmlns:w15="http://schemas.microsoft.com/office/word/2012/wordml" xmlns:w16se="http://schemas.microsoft.com/office/word/2015/wordml/symex" xmlns:wpg="http://schemas.microsoft.com/office/word/2010/wordprocessingGroup" xmlns:wpi="http://schemas.microsoft.com/office/word/2010/wordprocessingInk" xmlns:wne="http://schemas.microsoft.com/office/word/2006/wordml" xmlns:wps="http://schemas.microsoft.com/office/word/2010/wordprocessingShape" mc:Ignorable="w14 w15 w16se wp14">
   <w:endnote w:type="separator" w:id="-1">
     <w:p>
       <w:pPr>
@@ -7647,7 +7715,7 @@
 </file>
 
 <file path=word/footer1.xml><?xml version="1.0" encoding="utf-8"?>
-<w:ftr xmlns:wpc="http://schemas.microsoft.com/office/word/2010/wordprocessingCanvas" xmlns:cx="http://schemas.microsoft.com/office/drawing/2014/chartex" xmlns:cx1="http://schemas.microsoft.com/office/drawing/2015/9/8/chartex" xmlns:mc="http://schemas.openxmlformats.org/markup-compatibility/2006" xmlns:o="urn:schemas-microsoft-com:office:office" xmlns:r="http://schemas.openxmlformats.org/officeDocument/2006/relationships" xmlns:m="http://schemas.openxmlformats.org/officeDocument/2006/math" xmlns:v="urn:schemas-microsoft-com:vml" xmlns:wp14="http://schemas.microsoft.com/office/word/2010/wordprocessingDrawing" xmlns:wp="http://schemas.openxmlformats.org/drawingml/2006/wordprocessingDrawing" xmlns:w10="urn:schemas-microsoft-com:office:word" xmlns:w="http://schemas.openxmlformats.org/wordprocessingml/2006/main" xmlns:w14="http://schemas.microsoft.com/office/word/2010/wordml" xmlns:w15="http://schemas.microsoft.com/office/word/2012/wordml" xmlns:w16se="http://schemas.microsoft.com/office/word/2015/wordml/symex" xmlns:wpg="http://schemas.microsoft.com/office/word/2010/wordprocessingGroup" xmlns:wpi="http://schemas.microsoft.com/office/word/2010/wordprocessingInk" xmlns:wne="http://schemas.microsoft.com/office/word/2006/wordml" xmlns:wps="http://schemas.microsoft.com/office/word/2010/wordprocessingShape" mc:Ignorable="w14 w15 w16se wp14">
+<w:ftr xmlns:wpc="http://schemas.microsoft.com/office/word/2010/wordprocessingCanvas" xmlns:cx="http://schemas.microsoft.com/office/drawing/2014/chartex" xmlns:mc="http://schemas.openxmlformats.org/markup-compatibility/2006" xmlns:o="urn:schemas-microsoft-com:office:office" xmlns:r="http://schemas.openxmlformats.org/officeDocument/2006/relationships" xmlns:m="http://schemas.openxmlformats.org/officeDocument/2006/math" xmlns:v="urn:schemas-microsoft-com:vml" xmlns:wp14="http://schemas.microsoft.com/office/word/2010/wordprocessingDrawing" xmlns:wp="http://schemas.openxmlformats.org/drawingml/2006/wordprocessingDrawing" xmlns:w10="urn:schemas-microsoft-com:office:word" xmlns:w="http://schemas.openxmlformats.org/wordprocessingml/2006/main" xmlns:w14="http://schemas.microsoft.com/office/word/2010/wordml" xmlns:w15="http://schemas.microsoft.com/office/word/2012/wordml" xmlns:w16se="http://schemas.microsoft.com/office/word/2015/wordml/symex" xmlns:wpg="http://schemas.microsoft.com/office/word/2010/wordprocessingGroup" xmlns:wpi="http://schemas.microsoft.com/office/word/2010/wordprocessingInk" xmlns:wne="http://schemas.microsoft.com/office/word/2006/wordml" xmlns:wps="http://schemas.microsoft.com/office/word/2010/wordprocessingShape" mc:Ignorable="w14 w15 w16se wp14">
   <w:sdt>
     <w:sdtPr>
       <w:rPr>
@@ -7661,7 +7729,6 @@
         <w:docPartUnique/>
       </w:docPartObj>
     </w:sdtPr>
-    <w:sdtEndPr/>
     <w:sdtContent>
       <w:p>
         <w:pPr>
@@ -7680,7 +7747,7 @@
 </file>
 
 <file path=word/footer2.xml><?xml version="1.0" encoding="utf-8"?>
-<w:ftr xmlns:wpc="http://schemas.microsoft.com/office/word/2010/wordprocessingCanvas" xmlns:cx="http://schemas.microsoft.com/office/drawing/2014/chartex" xmlns:cx1="http://schemas.microsoft.com/office/drawing/2015/9/8/chartex" xmlns:mc="http://schemas.openxmlformats.org/markup-compatibility/2006" xmlns:o="urn:schemas-microsoft-com:office:office" xmlns:r="http://schemas.openxmlformats.org/officeDocument/2006/relationships" xmlns:m="http://schemas.openxmlformats.org/officeDocument/2006/math" xmlns:v="urn:schemas-microsoft-com:vml" xmlns:wp14="http://schemas.microsoft.com/office/word/2010/wordprocessingDrawing" xmlns:wp="http://schemas.openxmlformats.org/drawingml/2006/wordprocessingDrawing" xmlns:w10="urn:schemas-microsoft-com:office:word" xmlns:w="http://schemas.openxmlformats.org/wordprocessingml/2006/main" xmlns:w14="http://schemas.microsoft.com/office/word/2010/wordml" xmlns:w15="http://schemas.microsoft.com/office/word/2012/wordml" xmlns:w16se="http://schemas.microsoft.com/office/word/2015/wordml/symex" xmlns:wpg="http://schemas.microsoft.com/office/word/2010/wordprocessingGroup" xmlns:wpi="http://schemas.microsoft.com/office/word/2010/wordprocessingInk" xmlns:wne="http://schemas.microsoft.com/office/word/2006/wordml" xmlns:wps="http://schemas.microsoft.com/office/word/2010/wordprocessingShape" mc:Ignorable="w14 w15 w16se wp14">
+<w:ftr xmlns:wpc="http://schemas.microsoft.com/office/word/2010/wordprocessingCanvas" xmlns:cx="http://schemas.microsoft.com/office/drawing/2014/chartex" xmlns:mc="http://schemas.openxmlformats.org/markup-compatibility/2006" xmlns:o="urn:schemas-microsoft-com:office:office" xmlns:r="http://schemas.openxmlformats.org/officeDocument/2006/relationships" xmlns:m="http://schemas.openxmlformats.org/officeDocument/2006/math" xmlns:v="urn:schemas-microsoft-com:vml" xmlns:wp14="http://schemas.microsoft.com/office/word/2010/wordprocessingDrawing" xmlns:wp="http://schemas.openxmlformats.org/drawingml/2006/wordprocessingDrawing" xmlns:w10="urn:schemas-microsoft-com:office:word" xmlns:w="http://schemas.openxmlformats.org/wordprocessingml/2006/main" xmlns:w14="http://schemas.microsoft.com/office/word/2010/wordml" xmlns:w15="http://schemas.microsoft.com/office/word/2012/wordml" xmlns:w16se="http://schemas.microsoft.com/office/word/2015/wordml/symex" xmlns:wpg="http://schemas.microsoft.com/office/word/2010/wordprocessingGroup" xmlns:wpi="http://schemas.microsoft.com/office/word/2010/wordprocessingInk" xmlns:wne="http://schemas.microsoft.com/office/word/2006/wordml" xmlns:wps="http://schemas.microsoft.com/office/word/2010/wordprocessingShape" mc:Ignorable="w14 w15 w16se wp14">
   <w:p>
     <w:pPr>
       <w:pStyle w:val="Piedepgina"/>
@@ -7696,7 +7763,7 @@
 </file>
 
 <file path=word/footer3.xml><?xml version="1.0" encoding="utf-8"?>
-<w:ftr xmlns:wpc="http://schemas.microsoft.com/office/word/2010/wordprocessingCanvas" xmlns:cx="http://schemas.microsoft.com/office/drawing/2014/chartex" xmlns:cx1="http://schemas.microsoft.com/office/drawing/2015/9/8/chartex" xmlns:mc="http://schemas.openxmlformats.org/markup-compatibility/2006" xmlns:o="urn:schemas-microsoft-com:office:office" xmlns:r="http://schemas.openxmlformats.org/officeDocument/2006/relationships" xmlns:m="http://schemas.openxmlformats.org/officeDocument/2006/math" xmlns:v="urn:schemas-microsoft-com:vml" xmlns:wp14="http://schemas.microsoft.com/office/word/2010/wordprocessingDrawing" xmlns:wp="http://schemas.openxmlformats.org/drawingml/2006/wordprocessingDrawing" xmlns:w10="urn:schemas-microsoft-com:office:word" xmlns:w="http://schemas.openxmlformats.org/wordprocessingml/2006/main" xmlns:w14="http://schemas.microsoft.com/office/word/2010/wordml" xmlns:w15="http://schemas.microsoft.com/office/word/2012/wordml" xmlns:w16se="http://schemas.microsoft.com/office/word/2015/wordml/symex" xmlns:wpg="http://schemas.microsoft.com/office/word/2010/wordprocessingGroup" xmlns:wpi="http://schemas.microsoft.com/office/word/2010/wordprocessingInk" xmlns:wne="http://schemas.microsoft.com/office/word/2006/wordml" xmlns:wps="http://schemas.microsoft.com/office/word/2010/wordprocessingShape" mc:Ignorable="w14 w15 w16se wp14">
+<w:ftr xmlns:wpc="http://schemas.microsoft.com/office/word/2010/wordprocessingCanvas" xmlns:cx="http://schemas.microsoft.com/office/drawing/2014/chartex" xmlns:mc="http://schemas.openxmlformats.org/markup-compatibility/2006" xmlns:o="urn:schemas-microsoft-com:office:office" xmlns:r="http://schemas.openxmlformats.org/officeDocument/2006/relationships" xmlns:m="http://schemas.openxmlformats.org/officeDocument/2006/math" xmlns:v="urn:schemas-microsoft-com:vml" xmlns:wp14="http://schemas.microsoft.com/office/word/2010/wordprocessingDrawing" xmlns:wp="http://schemas.openxmlformats.org/drawingml/2006/wordprocessingDrawing" xmlns:w10="urn:schemas-microsoft-com:office:word" xmlns:w="http://schemas.openxmlformats.org/wordprocessingml/2006/main" xmlns:w14="http://schemas.microsoft.com/office/word/2010/wordml" xmlns:w15="http://schemas.microsoft.com/office/word/2012/wordml" xmlns:w16se="http://schemas.microsoft.com/office/word/2015/wordml/symex" xmlns:wpg="http://schemas.microsoft.com/office/word/2010/wordprocessingGroup" xmlns:wpi="http://schemas.microsoft.com/office/word/2010/wordprocessingInk" xmlns:wne="http://schemas.microsoft.com/office/word/2006/wordml" xmlns:wps="http://schemas.microsoft.com/office/word/2010/wordprocessingShape" mc:Ignorable="w14 w15 w16se wp14">
   <w:sdt>
     <w:sdtPr>
       <w:rPr>
@@ -7710,7 +7777,6 @@
         <w:docPartUnique/>
       </w:docPartObj>
     </w:sdtPr>
-    <w:sdtEndPr/>
     <w:sdtContent>
       <w:p>
         <w:pPr>
@@ -7819,7 +7885,7 @@
                                     <w:noProof/>
                                     <w:color w:val="8C8C8C" w:themeColor="background1" w:themeShade="8C"/>
                                   </w:rPr>
-                                  <w:t>11</w:t>
+                                  <w:t>4</w:t>
                                 </w:r>
                                 <w:r>
                                   <w:rPr>
@@ -7956,7 +8022,7 @@
                               <w:noProof/>
                               <w:color w:val="8C8C8C" w:themeColor="background1" w:themeShade="8C"/>
                             </w:rPr>
-                            <w:t>11</w:t>
+                            <w:t>4</w:t>
                           </w:r>
                           <w:r>
                             <w:rPr>
@@ -7996,7 +8062,7 @@
 </file>
 
 <file path=word/footnotes.xml><?xml version="1.0" encoding="utf-8"?>
-<w:footnotes xmlns:wpc="http://schemas.microsoft.com/office/word/2010/wordprocessingCanvas" xmlns:cx="http://schemas.microsoft.com/office/drawing/2014/chartex" xmlns:cx1="http://schemas.microsoft.com/office/drawing/2015/9/8/chartex" xmlns:mc="http://schemas.openxmlformats.org/markup-compatibility/2006" xmlns:o="urn:schemas-microsoft-com:office:office" xmlns:r="http://schemas.openxmlformats.org/officeDocument/2006/relationships" xmlns:m="http://schemas.openxmlformats.org/officeDocument/2006/math" xmlns:v="urn:schemas-microsoft-com:vml" xmlns:wp14="http://schemas.microsoft.com/office/word/2010/wordprocessingDrawing" xmlns:wp="http://schemas.openxmlformats.org/drawingml/2006/wordprocessingDrawing" xmlns:w10="urn:schemas-microsoft-com:office:word" xmlns:w="http://schemas.openxmlformats.org/wordprocessingml/2006/main" xmlns:w14="http://schemas.microsoft.com/office/word/2010/wordml" xmlns:w15="http://schemas.microsoft.com/office/word/2012/wordml" xmlns:w16se="http://schemas.microsoft.com/office/word/2015/wordml/symex" xmlns:wpg="http://schemas.microsoft.com/office/word/2010/wordprocessingGroup" xmlns:wpi="http://schemas.microsoft.com/office/word/2010/wordprocessingInk" xmlns:wne="http://schemas.microsoft.com/office/word/2006/wordml" xmlns:wps="http://schemas.microsoft.com/office/word/2010/wordprocessingShape" mc:Ignorable="w14 w15 w16se wp14">
+<w:footnotes xmlns:wpc="http://schemas.microsoft.com/office/word/2010/wordprocessingCanvas" xmlns:cx="http://schemas.microsoft.com/office/drawing/2014/chartex" xmlns:mc="http://schemas.openxmlformats.org/markup-compatibility/2006" xmlns:o="urn:schemas-microsoft-com:office:office" xmlns:r="http://schemas.openxmlformats.org/officeDocument/2006/relationships" xmlns:m="http://schemas.openxmlformats.org/officeDocument/2006/math" xmlns:v="urn:schemas-microsoft-com:vml" xmlns:wp14="http://schemas.microsoft.com/office/word/2010/wordprocessingDrawing" xmlns:wp="http://schemas.openxmlformats.org/drawingml/2006/wordprocessingDrawing" xmlns:w10="urn:schemas-microsoft-com:office:word" xmlns:w="http://schemas.openxmlformats.org/wordprocessingml/2006/main" xmlns:w14="http://schemas.microsoft.com/office/word/2010/wordml" xmlns:w15="http://schemas.microsoft.com/office/word/2012/wordml" xmlns:w16se="http://schemas.microsoft.com/office/word/2015/wordml/symex" xmlns:wpg="http://schemas.microsoft.com/office/word/2010/wordprocessingGroup" xmlns:wpi="http://schemas.microsoft.com/office/word/2010/wordprocessingInk" xmlns:wne="http://schemas.microsoft.com/office/word/2006/wordml" xmlns:wps="http://schemas.microsoft.com/office/word/2010/wordprocessingShape" mc:Ignorable="w14 w15 w16se wp14">
   <w:footnote w:type="separator" w:id="-1">
     <w:p>
       <w:pPr>
@@ -8021,7 +8087,7 @@
 </file>
 
 <file path=word/header1.xml><?xml version="1.0" encoding="utf-8"?>
-<w:hdr xmlns:wpc="http://schemas.microsoft.com/office/word/2010/wordprocessingCanvas" xmlns:cx="http://schemas.microsoft.com/office/drawing/2014/chartex" xmlns:cx1="http://schemas.microsoft.com/office/drawing/2015/9/8/chartex" xmlns:mc="http://schemas.openxmlformats.org/markup-compatibility/2006" xmlns:o="urn:schemas-microsoft-com:office:office" xmlns:r="http://schemas.openxmlformats.org/officeDocument/2006/relationships" xmlns:m="http://schemas.openxmlformats.org/officeDocument/2006/math" xmlns:v="urn:schemas-microsoft-com:vml" xmlns:wp14="http://schemas.microsoft.com/office/word/2010/wordprocessingDrawing" xmlns:wp="http://schemas.openxmlformats.org/drawingml/2006/wordprocessingDrawing" xmlns:w10="urn:schemas-microsoft-com:office:word" xmlns:w="http://schemas.openxmlformats.org/wordprocessingml/2006/main" xmlns:w14="http://schemas.microsoft.com/office/word/2010/wordml" xmlns:w15="http://schemas.microsoft.com/office/word/2012/wordml" xmlns:w16se="http://schemas.microsoft.com/office/word/2015/wordml/symex" xmlns:wpg="http://schemas.microsoft.com/office/word/2010/wordprocessingGroup" xmlns:wpi="http://schemas.microsoft.com/office/word/2010/wordprocessingInk" xmlns:wne="http://schemas.microsoft.com/office/word/2006/wordml" xmlns:wps="http://schemas.microsoft.com/office/word/2010/wordprocessingShape" mc:Ignorable="w14 w15 w16se wp14">
+<w:hdr xmlns:wpc="http://schemas.microsoft.com/office/word/2010/wordprocessingCanvas" xmlns:cx="http://schemas.microsoft.com/office/drawing/2014/chartex" xmlns:mc="http://schemas.openxmlformats.org/markup-compatibility/2006" xmlns:o="urn:schemas-microsoft-com:office:office" xmlns:r="http://schemas.openxmlformats.org/officeDocument/2006/relationships" xmlns:m="http://schemas.openxmlformats.org/officeDocument/2006/math" xmlns:v="urn:schemas-microsoft-com:vml" xmlns:wp14="http://schemas.microsoft.com/office/word/2010/wordprocessingDrawing" xmlns:wp="http://schemas.openxmlformats.org/drawingml/2006/wordprocessingDrawing" xmlns:w10="urn:schemas-microsoft-com:office:word" xmlns:w="http://schemas.openxmlformats.org/wordprocessingml/2006/main" xmlns:w14="http://schemas.microsoft.com/office/word/2010/wordml" xmlns:w15="http://schemas.microsoft.com/office/word/2012/wordml" xmlns:w16se="http://schemas.microsoft.com/office/word/2015/wordml/symex" xmlns:wpg="http://schemas.microsoft.com/office/word/2010/wordprocessingGroup" xmlns:wpi="http://schemas.microsoft.com/office/word/2010/wordprocessingInk" xmlns:wne="http://schemas.microsoft.com/office/word/2006/wordml" xmlns:wps="http://schemas.microsoft.com/office/word/2010/wordprocessingShape" mc:Ignorable="w14 w15 w16se wp14">
   <w:p>
     <w:pPr>
       <w:pStyle w:val="Encabezado"/>
@@ -8091,7 +8157,7 @@
 </file>
 
 <file path=word/header2.xml><?xml version="1.0" encoding="utf-8"?>
-<w:hdr xmlns:wpc="http://schemas.microsoft.com/office/word/2010/wordprocessingCanvas" xmlns:cx="http://schemas.microsoft.com/office/drawing/2014/chartex" xmlns:cx1="http://schemas.microsoft.com/office/drawing/2015/9/8/chartex" xmlns:mc="http://schemas.openxmlformats.org/markup-compatibility/2006" xmlns:o="urn:schemas-microsoft-com:office:office" xmlns:r="http://schemas.openxmlformats.org/officeDocument/2006/relationships" xmlns:m="http://schemas.openxmlformats.org/officeDocument/2006/math" xmlns:v="urn:schemas-microsoft-com:vml" xmlns:wp14="http://schemas.microsoft.com/office/word/2010/wordprocessingDrawing" xmlns:wp="http://schemas.openxmlformats.org/drawingml/2006/wordprocessingDrawing" xmlns:w10="urn:schemas-microsoft-com:office:word" xmlns:w="http://schemas.openxmlformats.org/wordprocessingml/2006/main" xmlns:w14="http://schemas.microsoft.com/office/word/2010/wordml" xmlns:w15="http://schemas.microsoft.com/office/word/2012/wordml" xmlns:w16se="http://schemas.microsoft.com/office/word/2015/wordml/symex" xmlns:wpg="http://schemas.microsoft.com/office/word/2010/wordprocessingGroup" xmlns:wpi="http://schemas.microsoft.com/office/word/2010/wordprocessingInk" xmlns:wne="http://schemas.microsoft.com/office/word/2006/wordml" xmlns:wps="http://schemas.microsoft.com/office/word/2010/wordprocessingShape" mc:Ignorable="w14 w15 w16se wp14">
+<w:hdr xmlns:wpc="http://schemas.microsoft.com/office/word/2010/wordprocessingCanvas" xmlns:cx="http://schemas.microsoft.com/office/drawing/2014/chartex" xmlns:mc="http://schemas.openxmlformats.org/markup-compatibility/2006" xmlns:o="urn:schemas-microsoft-com:office:office" xmlns:r="http://schemas.openxmlformats.org/officeDocument/2006/relationships" xmlns:m="http://schemas.openxmlformats.org/officeDocument/2006/math" xmlns:v="urn:schemas-microsoft-com:vml" xmlns:wp14="http://schemas.microsoft.com/office/word/2010/wordprocessingDrawing" xmlns:wp="http://schemas.openxmlformats.org/drawingml/2006/wordprocessingDrawing" xmlns:w10="urn:schemas-microsoft-com:office:word" xmlns:w="http://schemas.openxmlformats.org/wordprocessingml/2006/main" xmlns:w14="http://schemas.microsoft.com/office/word/2010/wordml" xmlns:w15="http://schemas.microsoft.com/office/word/2012/wordml" xmlns:w16se="http://schemas.microsoft.com/office/word/2015/wordml/symex" xmlns:wpg="http://schemas.microsoft.com/office/word/2010/wordprocessingGroup" xmlns:wpi="http://schemas.microsoft.com/office/word/2010/wordprocessingInk" xmlns:wne="http://schemas.microsoft.com/office/word/2006/wordml" xmlns:wps="http://schemas.microsoft.com/office/word/2010/wordprocessingShape" mc:Ignorable="w14 w15 w16se wp14">
   <w:p>
     <w:pPr>
       <w:pStyle w:val="Encabezado"/>
@@ -8176,7 +8242,7 @@
 </file>
 
 <file path=word/numbering.xml><?xml version="1.0" encoding="utf-8"?>
-<w:numbering xmlns:wpc="http://schemas.microsoft.com/office/word/2010/wordprocessingCanvas" xmlns:cx="http://schemas.microsoft.com/office/drawing/2014/chartex" xmlns:cx1="http://schemas.microsoft.com/office/drawing/2015/9/8/chartex" xmlns:mc="http://schemas.openxmlformats.org/markup-compatibility/2006" xmlns:o="urn:schemas-microsoft-com:office:office" xmlns:r="http://schemas.openxmlformats.org/officeDocument/2006/relationships" xmlns:m="http://schemas.openxmlformats.org/officeDocument/2006/math" xmlns:v="urn:schemas-microsoft-com:vml" xmlns:wp14="http://schemas.microsoft.com/office/word/2010/wordprocessingDrawing" xmlns:wp="http://schemas.openxmlformats.org/drawingml/2006/wordprocessingDrawing" xmlns:w10="urn:schemas-microsoft-com:office:word" xmlns:w="http://schemas.openxmlformats.org/wordprocessingml/2006/main" xmlns:w14="http://schemas.microsoft.com/office/word/2010/wordml" xmlns:w15="http://schemas.microsoft.com/office/word/2012/wordml" xmlns:w16se="http://schemas.microsoft.com/office/word/2015/wordml/symex" xmlns:wpg="http://schemas.microsoft.com/office/word/2010/wordprocessingGroup" xmlns:wpi="http://schemas.microsoft.com/office/word/2010/wordprocessingInk" xmlns:wne="http://schemas.microsoft.com/office/word/2006/wordml" xmlns:wps="http://schemas.microsoft.com/office/word/2010/wordprocessingShape" mc:Ignorable="w14 w15 w16se wp14">
+<w:numbering xmlns:wpc="http://schemas.microsoft.com/office/word/2010/wordprocessingCanvas" xmlns:cx="http://schemas.microsoft.com/office/drawing/2014/chartex" xmlns:mc="http://schemas.openxmlformats.org/markup-compatibility/2006" xmlns:o="urn:schemas-microsoft-com:office:office" xmlns:r="http://schemas.openxmlformats.org/officeDocument/2006/relationships" xmlns:m="http://schemas.openxmlformats.org/officeDocument/2006/math" xmlns:v="urn:schemas-microsoft-com:vml" xmlns:wp14="http://schemas.microsoft.com/office/word/2010/wordprocessingDrawing" xmlns:wp="http://schemas.openxmlformats.org/drawingml/2006/wordprocessingDrawing" xmlns:w10="urn:schemas-microsoft-com:office:word" xmlns:w="http://schemas.openxmlformats.org/wordprocessingml/2006/main" xmlns:w14="http://schemas.microsoft.com/office/word/2010/wordml" xmlns:w15="http://schemas.microsoft.com/office/word/2012/wordml" xmlns:w16se="http://schemas.microsoft.com/office/word/2015/wordml/symex" xmlns:wpg="http://schemas.microsoft.com/office/word/2010/wordprocessingGroup" xmlns:wpi="http://schemas.microsoft.com/office/word/2010/wordprocessingInk" xmlns:wne="http://schemas.microsoft.com/office/word/2006/wordml" xmlns:wps="http://schemas.microsoft.com/office/word/2010/wordprocessingShape" mc:Ignorable="w14 w15 w16se wp14">
   <w:abstractNum w:abstractNumId="0" w15:restartNumberingAfterBreak="0">
     <w:nsid w:val="102D4562"/>
     <w:multiLevelType w:val="multilevel"/>
@@ -11895,7 +11961,7 @@
   <dgm:whole/>
   <dgm:extLst>
     <a:ext uri="http://schemas.microsoft.com/office/drawing/2008/diagram">
-      <dsp:dataModelExt xmlns:dsp="http://schemas.microsoft.com/office/drawing/2008/diagram" relId="rId21" minVer="http://schemas.openxmlformats.org/drawingml/2006/diagram"/>
+      <dsp:dataModelExt xmlns:dsp="http://schemas.microsoft.com/office/drawing/2008/diagram" relId="rId22" minVer="http://schemas.openxmlformats.org/drawingml/2006/diagram"/>
     </a:ext>
   </dgm:extLst>
 </dgm:dataModel>
@@ -12346,7 +12412,7 @@
   <dgm:whole/>
   <dgm:extLst>
     <a:ext uri="http://schemas.microsoft.com/office/drawing/2008/diagram">
-      <dsp:dataModelExt xmlns:dsp="http://schemas.microsoft.com/office/drawing/2008/diagram" relId="rId26" minVer="http://schemas.openxmlformats.org/drawingml/2006/diagram"/>
+      <dsp:dataModelExt xmlns:dsp="http://schemas.microsoft.com/office/drawing/2008/diagram" relId="rId28" minVer="http://schemas.openxmlformats.org/drawingml/2006/diagram"/>
     </a:ext>
   </dgm:extLst>
 </dgm:dataModel>
@@ -18430,7 +18496,7 @@
 </file>
 
 <file path=customXml/itemProps1.xml><?xml version="1.0" encoding="utf-8"?>
-<ds:datastoreItem xmlns:ds="http://schemas.openxmlformats.org/officeDocument/2006/customXml" ds:itemID="{5592F55A-0F13-41F8-860A-D54908DBB96E}">
+<ds:datastoreItem xmlns:ds="http://schemas.openxmlformats.org/officeDocument/2006/customXml" ds:itemID="{21631CFD-7EDB-41D3-95F0-92DA8B22F25D}">
   <ds:schemaRefs>
     <ds:schemaRef ds:uri="http://schemas.openxmlformats.org/officeDocument/2006/bibliography"/>
   </ds:schemaRefs>

</xml_diff>